<commit_message>
:sparkles: Compute data get from the front to fil the document
</commit_message>
<xml_diff>
--- a/src/assets/data/template_homme.docx
+++ b/src/assets/data/template_homme.docx
@@ -57,21 +57,77 @@
           <w:rStyle w:val="Emphaseple"/>
           <w:lang w:val="fr-FR"/>
         </w:rPr>
-        <w:t>{last_name} {first_name}, né le</w:t>
-      </w:r>
-      <w:r>
-        <w:rPr>
-          <w:rStyle w:val="Emphaseple"/>
-          <w:lang w:val="fr-FR"/>
-        </w:rPr>
-        <w:t xml:space="preserve"> {birth_date}</w:t>
-      </w:r>
-      <w:r>
-        <w:rPr>
-          <w:rStyle w:val="Emphaseple"/>
-          <w:lang w:val="fr-FR"/>
-        </w:rPr>
-        <w:t>, pour ….</w:t>
+        <w:t>{</w:t>
+      </w:r>
+      <w:proofErr w:type="spellStart"/>
+      <w:r>
+        <w:rPr>
+          <w:rStyle w:val="Emphaseple"/>
+          <w:lang w:val="fr-FR"/>
+        </w:rPr>
+        <w:t>last_name</w:t>
+      </w:r>
+      <w:proofErr w:type="spellEnd"/>
+      <w:r>
+        <w:rPr>
+          <w:rStyle w:val="Emphaseple"/>
+          <w:lang w:val="fr-FR"/>
+        </w:rPr>
+        <w:t>} {</w:t>
+      </w:r>
+      <w:proofErr w:type="spellStart"/>
+      <w:r>
+        <w:rPr>
+          <w:rStyle w:val="Emphaseple"/>
+          <w:lang w:val="fr-FR"/>
+        </w:rPr>
+        <w:t>first_name</w:t>
+      </w:r>
+      <w:proofErr w:type="spellEnd"/>
+      <w:r>
+        <w:rPr>
+          <w:rStyle w:val="Emphaseple"/>
+          <w:lang w:val="fr-FR"/>
+        </w:rPr>
+        <w:t>}, né le</w:t>
+      </w:r>
+      <w:r>
+        <w:rPr>
+          <w:rStyle w:val="Emphaseple"/>
+          <w:lang w:val="fr-FR"/>
+        </w:rPr>
+        <w:t xml:space="preserve"> {</w:t>
+      </w:r>
+      <w:proofErr w:type="spellStart"/>
+      <w:r>
+        <w:rPr>
+          <w:rStyle w:val="Emphaseple"/>
+          <w:lang w:val="fr-FR"/>
+        </w:rPr>
+        <w:t>birth_date</w:t>
+      </w:r>
+      <w:proofErr w:type="spellEnd"/>
+      <w:r>
+        <w:rPr>
+          <w:rStyle w:val="Emphaseple"/>
+          <w:lang w:val="fr-FR"/>
+        </w:rPr>
+        <w:t>}</w:t>
+      </w:r>
+      <w:r>
+        <w:rPr>
+          <w:rStyle w:val="Emphaseple"/>
+          <w:lang w:val="fr-FR"/>
+        </w:rPr>
+        <w:t xml:space="preserve">, pour </w:t>
+      </w:r>
+      <w:r>
+        <w:rPr>
+          <w:rStyle w:val="Emphaseple"/>
+          <w:highlight w:val="yellow"/>
+          <w:lang w:val="fr-FR"/>
+        </w:rPr>
+        <w:t>….</w:t>
       </w:r>
     </w:p>
     <w:p>
@@ -115,7 +171,55 @@
         <w:rPr>
           <w:lang w:val="fr-FR"/>
         </w:rPr>
-        <w:t xml:space="preserve"> âgé de {age} ans, pèse {weight}kg pour {size}m.</w:t>
+        <w:t xml:space="preserve"> âgé de {</w:t>
+      </w:r>
+      <w:proofErr w:type="spellStart"/>
+      <w:r>
+        <w:rPr>
+          <w:lang w:val="fr-FR"/>
+        </w:rPr>
+        <w:t>age</w:t>
+      </w:r>
+      <w:proofErr w:type="spellEnd"/>
+      <w:r>
+        <w:rPr>
+          <w:lang w:val="fr-FR"/>
+        </w:rPr>
+        <w:t>} ans, pèse {</w:t>
+      </w:r>
+      <w:proofErr w:type="spellStart"/>
+      <w:r>
+        <w:rPr>
+          <w:lang w:val="fr-FR"/>
+        </w:rPr>
+        <w:t>weight</w:t>
+      </w:r>
+      <w:proofErr w:type="spellEnd"/>
+      <w:proofErr w:type="gramStart"/>
+      <w:r>
+        <w:rPr>
+          <w:lang w:val="fr-FR"/>
+        </w:rPr>
+        <w:t>}kg</w:t>
+      </w:r>
+      <w:proofErr w:type="gramEnd"/>
+      <w:r>
+        <w:rPr>
+          <w:lang w:val="fr-FR"/>
+        </w:rPr>
+        <w:t xml:space="preserve"> pour {size}</w:t>
+      </w:r>
+      <w:r>
+        <w:rPr>
+          <w:lang w:val="fr-FR"/>
+        </w:rPr>
+        <w:t>c</w:t>
+      </w:r>
+      <w:r>
+        <w:rPr>
+          <w:lang w:val="fr-FR"/>
+        </w:rPr>
+        <w:t>m.</w:t>
       </w:r>
       <w:r>
         <w:rPr>
@@ -127,106 +231,8 @@
         <w:rPr>
           <w:lang w:val="fr-FR"/>
         </w:rPr>
-        <w:t>{</w:t>
-      </w:r>
-      <w:r>
-        <w:rPr>
-          <w:lang w:val="fr-FR"/>
-        </w:rPr>
-        <w:t>#</w:t>
-      </w:r>
-      <w:r>
-        <w:rPr>
-          <w:lang w:val="fr-FR"/>
-        </w:rPr>
-        <w:t>unemployed</w:t>
-      </w:r>
-      <w:r>
-        <w:rPr>
-          <w:lang w:val="fr-FR"/>
-        </w:rPr>
-        <w:t>}</w:t>
-      </w:r>
-      <w:r>
-        <w:rPr>
-          <w:lang w:val="fr-FR"/>
-        </w:rPr>
         <w:t>Il travaille en tant que {job}.</w:t>
       </w:r>
-      <w:r>
-        <w:rPr>
-          <w:lang w:val="fr-FR"/>
-        </w:rPr>
-        <w:t>{</w:t>
-      </w:r>
-      <w:r>
-        <w:rPr>
-          <w:lang w:val="fr-FR"/>
-        </w:rPr>
-        <w:t>/</w:t>
-      </w:r>
-      <w:r>
-        <w:rPr>
-          <w:lang w:val="fr-FR"/>
-        </w:rPr>
-        <w:t>unemployed</w:t>
-      </w:r>
-      <w:r>
-        <w:rPr>
-          <w:lang w:val="fr-FR"/>
-        </w:rPr>
-        <w:t>}{</w:t>
-      </w:r>
-      <w:r>
-        <w:rPr>
-          <w:lang w:val="fr-FR"/>
-        </w:rPr>
-        <w:t>^</w:t>
-      </w:r>
-      <w:r>
-        <w:rPr>
-          <w:lang w:val="fr-FR"/>
-        </w:rPr>
-        <w:t>unemployed</w:t>
-      </w:r>
-      <w:r>
-        <w:rPr>
-          <w:lang w:val="fr-FR"/>
-        </w:rPr>
-        <w:t>}</w:t>
-      </w:r>
-      <w:r>
-        <w:rPr>
-          <w:lang w:val="fr-FR"/>
-        </w:rPr>
-        <w:t>Il est sans emploi.</w:t>
-      </w:r>
-      <w:r>
-        <w:rPr>
-          <w:lang w:val="fr-FR"/>
-        </w:rPr>
-        <w:t>{</w:t>
-      </w:r>
-      <w:r>
-        <w:rPr>
-          <w:lang w:val="fr-FR"/>
-        </w:rPr>
-        <w:t>/</w:t>
-      </w:r>
-      <w:r>
-        <w:rPr>
-          <w:lang w:val="fr-FR"/>
-        </w:rPr>
-        <w:t xml:space="preserve"> unemployed</w:t>
-      </w:r>
-      <w:r>
-        <w:rPr>
-          <w:lang w:val="fr-FR"/>
-        </w:rPr>
-        <w:t>}</w:t>
-      </w:r>
-      <w:bookmarkStart w:id="0" w:name="_GoBack"/>
-      <w:bookmarkEnd w:id="0"/>
     </w:p>
     <w:p>
       <w:pPr>
@@ -238,13 +244,39 @@
         <w:rPr>
           <w:lang w:val="fr-FR"/>
         </w:rPr>
-        <w:t xml:space="preserve">Ses activités sont </w:t>
-      </w:r>
-      <w:r>
-        <w:rPr>
-          <w:lang w:val="fr-FR"/>
-        </w:rPr>
-        <w:t>{activities}.</w:t>
+        <w:t>Ses activités sont</w:t>
+      </w:r>
+      <w:r>
+        <w:rPr>
+          <w:lang w:val="fr-FR"/>
+        </w:rPr>
+        <w:t> :</w:t>
+      </w:r>
+      <w:r>
+        <w:rPr>
+          <w:lang w:val="fr-FR"/>
+        </w:rPr>
+        <w:t xml:space="preserve"> </w:t>
+      </w:r>
+      <w:r>
+        <w:rPr>
+          <w:lang w:val="fr-FR"/>
+        </w:rPr>
+        <w:t>{</w:t>
+      </w:r>
+      <w:proofErr w:type="spellStart"/>
+      <w:r>
+        <w:rPr>
+          <w:lang w:val="fr-FR"/>
+        </w:rPr>
+        <w:t>activities</w:t>
+      </w:r>
+      <w:proofErr w:type="spellEnd"/>
+      <w:r>
+        <w:rPr>
+          <w:lang w:val="fr-FR"/>
+        </w:rPr>
+        <w:t>}.</w:t>
       </w:r>
     </w:p>
     <w:p>
@@ -257,14 +289,21 @@
         <w:rPr>
           <w:lang w:val="fr-FR"/>
         </w:rPr>
-        <w:t xml:space="preserve">Ses principaux antécédents sont </w:t>
-      </w:r>
-      <w:r>
-        <w:rPr>
-          <w:color w:val="FF0000"/>
-          <w:lang w:val="fr-FR"/>
-        </w:rPr>
-        <w:t>…</w:t>
+        <w:t>Le patient à comme médecin traitant le Dr {</w:t>
+      </w:r>
+      <w:proofErr w:type="spellStart"/>
+      <w:r>
+        <w:rPr>
+          <w:lang w:val="fr-FR"/>
+        </w:rPr>
+        <w:t>medical_consultant</w:t>
+      </w:r>
+      <w:proofErr w:type="spellEnd"/>
+      <w:r>
+        <w:rPr>
+          <w:lang w:val="fr-FR"/>
+        </w:rPr>
+        <w:t>}.</w:t>
       </w:r>
     </w:p>
     <w:p>
@@ -277,72 +316,7 @@
         <w:rPr>
           <w:lang w:val="fr-FR"/>
         </w:rPr>
-        <w:t xml:space="preserve">Depuis x mois il souffre de </w:t>
-      </w:r>
-      <w:r>
-        <w:rPr>
-          <w:color w:val="FF0000"/>
-          <w:lang w:val="fr-FR"/>
-        </w:rPr>
-        <w:t>(description des douleurs lombaires basses, dans la jambe, trajet radiculaire)</w:t>
-      </w:r>
-      <w:r>
-        <w:rPr>
-          <w:lang w:val="fr-FR"/>
-        </w:rPr>
-        <w:t>. L’EVA lombaire est de</w:t>
-      </w:r>
-      <w:r>
-        <w:rPr>
-          <w:color w:val="FF0000"/>
-          <w:lang w:val="fr-FR"/>
-        </w:rPr>
-        <w:t xml:space="preserve"> x/10</w:t>
-      </w:r>
-      <w:r>
-        <w:rPr>
-          <w:lang w:val="fr-FR"/>
-        </w:rPr>
-        <w:t xml:space="preserve"> et l’EVA radiculaire de</w:t>
-      </w:r>
-      <w:r>
-        <w:rPr>
-          <w:color w:val="FF0000"/>
-          <w:lang w:val="fr-FR"/>
-        </w:rPr>
-        <w:t xml:space="preserve"> x/10.</w:t>
-      </w:r>
-      <w:r>
-        <w:rPr>
-          <w:lang w:val="fr-FR"/>
-        </w:rPr>
-        <w:t xml:space="preserve"> Il existe (ou non) des </w:t>
-      </w:r>
-      <w:r>
-        <w:rPr>
-          <w:color w:val="FF0000"/>
-          <w:lang w:val="fr-FR"/>
-        </w:rPr>
-        <w:t>réveils nocturnes</w:t>
-      </w:r>
-      <w:r>
-        <w:rPr>
-          <w:lang w:val="fr-FR"/>
-        </w:rPr>
-        <w:t xml:space="preserve">. Le </w:t>
-      </w:r>
-      <w:r>
-        <w:rPr>
-          <w:color w:val="FF0000"/>
-          <w:lang w:val="fr-FR"/>
-        </w:rPr>
-        <w:t>périmètre de marche</w:t>
-      </w:r>
-      <w:r>
-        <w:rPr>
-          <w:lang w:val="fr-FR"/>
-        </w:rPr>
-        <w:t xml:space="preserve"> est de x m. </w:t>
+        <w:t>Lors de l’évaluation d’OSWESTRY, le patient a eu une note de {mark}%</w:t>
       </w:r>
     </w:p>
     <w:p>
@@ -351,214 +325,13 @@
           <w:lang w:val="fr-FR"/>
         </w:rPr>
       </w:pPr>
-      <w:r>
-        <w:rPr>
-          <w:lang w:val="fr-FR"/>
-        </w:rPr>
-        <w:t xml:space="preserve">A l’examen clinique la marche se fait sans </w:t>
-      </w:r>
-      <w:r>
-        <w:rPr>
-          <w:color w:val="FF0000"/>
-          <w:lang w:val="fr-FR"/>
-        </w:rPr>
-        <w:t>boiterie</w:t>
-      </w:r>
-      <w:r>
-        <w:rPr>
-          <w:lang w:val="fr-FR"/>
-        </w:rPr>
-        <w:t xml:space="preserve">. La marche sur les </w:t>
-      </w:r>
-      <w:r>
-        <w:rPr>
-          <w:color w:val="FF0000"/>
-          <w:lang w:val="fr-FR"/>
-        </w:rPr>
-        <w:t>pointes</w:t>
-      </w:r>
-      <w:r>
-        <w:rPr>
-          <w:lang w:val="fr-FR"/>
-        </w:rPr>
-        <w:t xml:space="preserve"> et sur les </w:t>
-      </w:r>
-      <w:r>
-        <w:rPr>
-          <w:color w:val="FF0000"/>
-          <w:lang w:val="fr-FR"/>
-        </w:rPr>
-        <w:t>talons</w:t>
-      </w:r>
-      <w:r>
-        <w:rPr>
-          <w:lang w:val="fr-FR"/>
-        </w:rPr>
-        <w:t xml:space="preserve"> est possible. Le rachis lombaire est </w:t>
-      </w:r>
-      <w:r>
-        <w:rPr>
-          <w:color w:val="FF0000"/>
-          <w:lang w:val="fr-FR"/>
-        </w:rPr>
-        <w:t>souple</w:t>
-      </w:r>
-      <w:r>
-        <w:rPr>
-          <w:lang w:val="fr-FR"/>
-        </w:rPr>
-        <w:t xml:space="preserve"> avec une </w:t>
-      </w:r>
-      <w:r>
-        <w:rPr>
-          <w:color w:val="FF0000"/>
-          <w:lang w:val="fr-FR"/>
-        </w:rPr>
-        <w:t>distance doigt sol à x</w:t>
-      </w:r>
-      <w:r>
-        <w:rPr>
-          <w:lang w:val="fr-FR"/>
-        </w:rPr>
-        <w:t xml:space="preserve"> cm. La manœuvre de </w:t>
-      </w:r>
-      <w:r>
-        <w:rPr>
-          <w:color w:val="FF0000"/>
-          <w:lang w:val="fr-FR"/>
-        </w:rPr>
-        <w:t>Lasegue</w:t>
-      </w:r>
-      <w:r>
-        <w:rPr>
-          <w:lang w:val="fr-FR"/>
-        </w:rPr>
-        <w:t xml:space="preserve"> est positive à 30° à droite et négative à gauche. Il n’y a pas de </w:t>
-      </w:r>
-      <w:r>
-        <w:rPr>
-          <w:color w:val="FF0000"/>
-          <w:lang w:val="fr-FR"/>
-        </w:rPr>
-        <w:t>faux lasegue</w:t>
-      </w:r>
-      <w:r>
-        <w:rPr>
-          <w:lang w:val="fr-FR"/>
-        </w:rPr>
-        <w:t xml:space="preserve">. Les </w:t>
-      </w:r>
-      <w:r>
-        <w:rPr>
-          <w:color w:val="FF0000"/>
-          <w:lang w:val="fr-FR"/>
-        </w:rPr>
-        <w:t xml:space="preserve">réflexes osteotendineux </w:t>
-      </w:r>
-      <w:r>
-        <w:rPr>
-          <w:lang w:val="fr-FR"/>
-        </w:rPr>
-        <w:t xml:space="preserve">sont présent bilatéraux et symétriques mais absent en achiléen droit. Le testing </w:t>
-      </w:r>
-      <w:r>
-        <w:rPr>
-          <w:color w:val="FF0000"/>
-          <w:lang w:val="fr-FR"/>
-        </w:rPr>
-        <w:t>sensitivo-moteur</w:t>
-      </w:r>
-      <w:r>
-        <w:rPr>
-          <w:lang w:val="fr-FR"/>
-        </w:rPr>
-        <w:t xml:space="preserve"> retrouve une hyposensibilite du territoire S1 droit sans déficit moteur. Il n’y a pas de trouble </w:t>
-      </w:r>
-      <w:r>
-        <w:rPr>
-          <w:color w:val="FF0000"/>
-          <w:lang w:val="fr-FR"/>
-        </w:rPr>
-        <w:t>vesico-sphyncterien</w:t>
-      </w:r>
-      <w:r>
-        <w:rPr>
-          <w:lang w:val="fr-FR"/>
-        </w:rPr>
-        <w:t xml:space="preserve">. </w:t>
-      </w:r>
     </w:p>
     <w:p>
-      <w:pPr>
-        <w:rPr>
-          <w:lang w:val="fr-FR"/>
-        </w:rPr>
-      </w:pPr>
-      <w:r>
-        <w:rPr>
-          <w:lang w:val="fr-FR"/>
-        </w:rPr>
-        <w:t xml:space="preserve">L’ IRM montre une hernie discale paramediane droite L5-S1 associée à une discopathie de ce même segment. </w:t>
-      </w:r>
-    </w:p>
-    <w:p>
-      <w:pPr>
-        <w:rPr>
-          <w:lang w:val="fr-FR"/>
-        </w:rPr>
-      </w:pPr>
-    </w:p>
-    <w:p>
-      <w:pPr>
-        <w:rPr>
-          <w:lang w:val="fr-FR"/>
-        </w:rPr>
-      </w:pPr>
-      <w:r>
-        <w:rPr>
-          <w:lang w:val="fr-FR"/>
-        </w:rPr>
-        <w:t xml:space="preserve">Au total il existe une bonne corrélation anatomo-clinique. </w:t>
-      </w:r>
-    </w:p>
-    <w:p>
-      <w:pPr>
-        <w:rPr>
-          <w:lang w:val="fr-FR"/>
-        </w:rPr>
-      </w:pPr>
-      <w:r>
-        <w:rPr>
-          <w:lang w:val="fr-FR"/>
-        </w:rPr>
-        <w:t xml:space="preserve">… et un blabla habituel. </w:t>
-      </w:r>
-    </w:p>
-    <w:p>
-      <w:pPr>
-        <w:rPr>
-          <w:lang w:val="fr-FR"/>
-        </w:rPr>
-      </w:pPr>
-    </w:p>
-    <w:p>
-      <w:pPr>
-        <w:rPr>
-          <w:lang w:val="fr-FR"/>
-        </w:rPr>
-      </w:pPr>
-    </w:p>
-    <w:p>
-      <w:r>
-        <w:t>{last_name} {first_name}</w:t>
-      </w:r>
-    </w:p>
-    <w:p/>
-    <w:p/>
-    <w:p>
-      <w:r>
-        <w:t>Votre note est : {mark}</w:t>
-      </w:r>
+      <w:r>
+        <w:t>{doctor}</w:t>
+      </w:r>
+      <w:bookmarkStart w:id="0" w:name="_GoBack"/>
+      <w:bookmarkEnd w:id="0"/>
     </w:p>
     <w:sectPr>
       <w:pgSz w:w="11906" w:h="16838"/>

</xml_diff>